<commit_message>
IT'S OVERgit add ReportTemplate.docx !
</commit_message>
<xml_diff>
--- a/4.2/ReportTemplate.docx
+++ b/4.2/ReportTemplate.docx
@@ -15,7 +15,7 @@
     <w:tbl>
       <w:tblPr>
         <w:jc w:val="left"/>
-        <w:tblInd w:w="0" w:type="dxa"/>
+        <w:tblInd w:w="-5" w:type="dxa"/>
         <w:tblBorders>
           <w:top w:val="single" w:sz="4" w:space="0" w:color="00000A"/>
           <w:left w:val="single" w:sz="4" w:space="0" w:color="00000A"/>
@@ -26,7 +26,7 @@
         </w:tblBorders>
         <w:tblCellMar>
           <w:top w:w="0" w:type="dxa"/>
-          <w:left w:w="108" w:type="dxa"/>
+          <w:left w:w="103" w:type="dxa"/>
           <w:bottom w:w="0" w:type="dxa"/>
           <w:right w:w="108" w:type="dxa"/>
         </w:tblCellMar>
@@ -49,9 +49,9 @@
               <w:right w:val="single" w:sz="4" w:space="0" w:color="00000A"/>
               <w:insideV w:val="single" w:sz="4" w:space="0" w:color="00000A"/>
             </w:tcBorders>
-            <w:shd w:fill="auto" w:val="clear"/>
+            <w:shd w:fill="FFFFFF" w:val="clear"/>
             <w:tcMar>
-              <w:left w:w="108" w:type="dxa"/>
+              <w:left w:w="103" w:type="dxa"/>
             </w:tcMar>
           </w:tcPr>
           <w:p>
@@ -68,35 +68,7 @@
                 <w:color w:val="000000"/>
                 <w:sz w:val="40"/>
               </w:rPr>
-              <w:t>Κωδικός Εργασίας (</w:t>
-            </w:r>
-            <w:r>
-              <w:rPr>
-                <w:color w:val="000000"/>
-                <w:sz w:val="40"/>
-              </w:rPr>
-              <w:t>4</w:t>
-            </w:r>
-            <w:r>
-              <w:rPr>
-                <w:color w:val="000000"/>
-                <w:sz w:val="40"/>
-              </w:rPr>
-              <w:t>.</w:t>
-            </w:r>
-            <w:r>
-              <w:rPr>
-                <w:color w:val="000000"/>
-                <w:sz w:val="40"/>
-              </w:rPr>
-              <w:t>2</w:t>
-            </w:r>
-            <w:r>
-              <w:rPr>
-                <w:color w:val="000000"/>
-                <w:sz w:val="40"/>
-              </w:rPr>
-              <w:t xml:space="preserve">) </w:t>
+              <w:t xml:space="preserve">Κωδικός Εργασίας (4.2) </w:t>
             </w:r>
           </w:p>
           <w:p>
@@ -114,15 +86,7 @@
             </w:r>
             <w:r>
               <w:rPr/>
-              <w:t xml:space="preserve"> [</w:t>
-            </w:r>
-            <w:r>
-              <w:rPr/>
-              <w:t>13</w:t>
-            </w:r>
-            <w:r>
-              <w:rPr/>
-              <w:t>]</w:t>
+              <w:t xml:space="preserve"> [13]</w:t>
             </w:r>
           </w:p>
           <w:p>
@@ -147,31 +111,7 @@
             </w:r>
             <w:r>
               <w:rPr/>
-              <w:t>: [</w:t>
-            </w:r>
-            <w:r>
-              <w:rPr/>
-              <w:t>Γεώργιος</w:t>
-            </w:r>
-            <w:r>
-              <w:rPr/>
-              <w:t xml:space="preserve">, </w:t>
-            </w:r>
-            <w:r>
-              <w:rPr/>
-              <w:t>Σιδέρης</w:t>
-            </w:r>
-            <w:r>
-              <w:rPr/>
-              <w:t xml:space="preserve"> , </w:t>
-            </w:r>
-            <w:r>
-              <w:rPr/>
-              <w:t>1679</w:t>
-            </w:r>
-            <w:r>
-              <w:rPr/>
-              <w:t>,</w:t>
+              <w:t>: [Γεώργιος, Σιδέρης , 1679,</w:t>
             </w:r>
             <w:r>
               <w:rPr>
@@ -233,67 +173,7 @@
                 <w:color w:val="000000"/>
                 <w:u w:val="none"/>
               </w:rPr>
-              <w:t>[</w:t>
-            </w:r>
-            <w:r>
-              <w:rPr>
-                <w:rFonts w:ascii="Ubuntu" w:hAnsi="Ubuntu"/>
-                <w:b w:val="false"/>
-                <w:bCs w:val="false"/>
-                <w:color w:val="000000"/>
-                <w:u w:val="none"/>
-              </w:rPr>
-              <w:t xml:space="preserve">Φώτιος </w:t>
-            </w:r>
-            <w:r>
-              <w:rPr>
-                <w:rFonts w:ascii="Ubuntu" w:hAnsi="Ubuntu"/>
-                <w:b w:val="false"/>
-                <w:bCs w:val="false"/>
-                <w:color w:val="000000"/>
-                <w:u w:val="none"/>
-              </w:rPr>
-              <w:t xml:space="preserve">, </w:t>
-            </w:r>
-            <w:r>
-              <w:rPr>
-                <w:rFonts w:ascii="Ubuntu" w:hAnsi="Ubuntu"/>
-                <w:b w:val="false"/>
-                <w:bCs w:val="false"/>
-                <w:color w:val="000000"/>
-                <w:u w:val="none"/>
-              </w:rPr>
-              <w:t>Τσώκος</w:t>
-            </w:r>
-            <w:r>
-              <w:rPr>
-                <w:rFonts w:ascii="Ubuntu" w:hAnsi="Ubuntu"/>
-                <w:b w:val="false"/>
-                <w:bCs w:val="false"/>
-                <w:color w:val="000000"/>
-                <w:u w:val="none"/>
-              </w:rPr>
-              <w:t xml:space="preserve">, </w:t>
-            </w:r>
-            <w:r>
-              <w:rPr>
-                <w:rFonts w:ascii="Ubuntu" w:hAnsi="Ubuntu"/>
-                <w:b w:val="false"/>
-                <w:bCs w:val="false"/>
-                <w:color w:val="000000"/>
-                <w:u w:val="none"/>
-              </w:rPr>
-              <w:t>1622</w:t>
-            </w:r>
-            <w:r>
-              <w:rPr>
-                <w:rFonts w:ascii="Ubuntu" w:hAnsi="Ubuntu"/>
-                <w:b w:val="false"/>
-                <w:bCs w:val="false"/>
-                <w:color w:val="000000"/>
-                <w:u w:val="none"/>
-              </w:rPr>
-              <w:t xml:space="preserve">, </w:t>
+              <w:t xml:space="preserve">[Φώτιος , Τσώκος, 1622, </w:t>
             </w:r>
             <w:hyperlink r:id="rId2">
               <w:r>
@@ -353,15 +233,7 @@
                 <w:color w:val="000000"/>
                 <w:u w:val="single"/>
               </w:rPr>
-              <w:t>1.</w:t>
-            </w:r>
-            <w:r>
-              <w:rPr>
-                <w:rFonts w:ascii="Ubuntu" w:hAnsi="Ubuntu"/>
-                <w:color w:val="000000"/>
-                <w:u w:val="single"/>
-              </w:rPr>
-              <w:t>Μία γενική ιδέα για τη δομή της εικονικής μηχανής</w:t>
+              <w:t>1.Μία γενική ιδέα για τη δομή της εικονικής μηχανής</w:t>
             </w:r>
           </w:p>
           <w:p>
@@ -504,17 +376,7 @@
                 <w:color w:val="000000"/>
                 <w:u w:val="none"/>
               </w:rPr>
-              <w:t xml:space="preserve">) </w:t>
-            </w:r>
-            <w:r>
-              <w:rPr>
-                <w:rFonts w:ascii="Ubuntu" w:hAnsi="Ubuntu"/>
-                <w:b w:val="false"/>
-                <w:bCs w:val="false"/>
-                <w:color w:val="000000"/>
-                <w:u w:val="none"/>
-              </w:rPr>
-              <w:t>το οποίο το διαφοροποιεί από τα όμοια του στοιχεία.</w:t>
+              <w:t>) το οποίο το διαφοροποιεί από τα όμοια του στοιχεία.</w:t>
             </w:r>
           </w:p>
           <w:p>
@@ -679,7 +541,27 @@
                 <w:color w:val="000000"/>
                 <w:u w:val="none"/>
               </w:rPr>
-              <w:t>1) Για κάθε κώδικα  κρατάμε τον αριθμό των Block που εντοπίζουμε σε αυτόν</w:t>
+              <w:t xml:space="preserve">1) Για κάθε κώδικα  </w:t>
+            </w:r>
+            <w:r>
+              <w:rPr>
+                <w:rFonts w:ascii="Ubuntu" w:hAnsi="Ubuntu"/>
+                <w:b w:val="false"/>
+                <w:bCs w:val="false"/>
+                <w:color w:val="000000"/>
+                <w:u w:val="none"/>
+              </w:rPr>
+              <w:t xml:space="preserve">(body) </w:t>
+            </w:r>
+            <w:r>
+              <w:rPr>
+                <w:rFonts w:ascii="Ubuntu" w:hAnsi="Ubuntu"/>
+                <w:b w:val="false"/>
+                <w:bCs w:val="false"/>
+                <w:color w:val="000000"/>
+                <w:u w:val="none"/>
+              </w:rPr>
+              <w:t>κρατάμε τον αριθμό των Block που εντοπίζουμε σε αυτόν</w:t>
             </w:r>
           </w:p>
           <w:p>
@@ -748,37 +630,7 @@
                 <w:color w:val="000000"/>
                 <w:u w:val="none"/>
               </w:rPr>
-              <w:t>4)</w:t>
-            </w:r>
-            <w:r>
-              <w:rPr>
-                <w:rFonts w:ascii="Ubuntu" w:hAnsi="Ubuntu"/>
-                <w:b w:val="false"/>
-                <w:bCs w:val="false"/>
-                <w:color w:val="000000"/>
-                <w:u w:val="none"/>
-              </w:rPr>
-              <w:t>Με τη σειρά που τα διατάξαμε τα κατανέμουμε σε κάθε cpu αλλάζοντας παράλληλα τη προσπέλ</w:t>
-            </w:r>
-            <w:r>
-              <w:rPr>
-                <w:rFonts w:ascii="Ubuntu" w:hAnsi="Ubuntu"/>
-                <w:b w:val="false"/>
-                <w:bCs w:val="false"/>
-                <w:color w:val="000000"/>
-                <w:u w:val="none"/>
-              </w:rPr>
-              <w:t>α</w:t>
-            </w:r>
-            <w:r>
-              <w:rPr>
-                <w:rFonts w:ascii="Ubuntu" w:hAnsi="Ubuntu"/>
-                <w:b w:val="false"/>
-                <w:bCs w:val="false"/>
-                <w:color w:val="000000"/>
-                <w:u w:val="none"/>
-              </w:rPr>
-              <w:t>ση των cpu από την αρχή προς το τέλος και αντίθετα σε κάθε γύρο (πχ την πρώτη φορά θα μοιράσουμε εργασίες από τον cpu [0] προς τον cpu[n] και την επόμενη από τον cpu[n] προς τον cpu[0]).</w:t>
+              <w:t>4)Με τη σειρά που τα διατάξαμε τα κατανέμουμε σε κάθε cpu αλλάζοντας παράλληλα τη προσπέλαση των cpu από την αρχή προς το τέλος και αντίθετα σε κάθε γύρο (πχ την πρώτη φορά θα μοιράσουμε εργασίες από τον cpu [0] προς τον cpu[n] και την επόμενη από τον cpu[n] προς τον cpu[0]).</w:t>
             </w:r>
           </w:p>
           <w:p>
@@ -801,27 +653,7 @@
                 <w:color w:val="000000"/>
                 <w:u w:val="none"/>
               </w:rPr>
-              <w:t xml:space="preserve">Ο παραπάνω αλγόριθμος αποκτά πρακτικό νόημα αν φανταστούμε ένα τρίγωνο (ο διεταγμένος πίνακας απο tasks) που θέλουμε με αυτό να κατασκευάσουμε </w:t>
-            </w:r>
-            <w:r>
-              <w:rPr>
-                <w:rFonts w:ascii="Ubuntu" w:hAnsi="Ubuntu"/>
-                <w:b w:val="false"/>
-                <w:bCs w:val="false"/>
-                <w:color w:val="000000"/>
-                <w:u w:val="none"/>
-              </w:rPr>
-              <w:t xml:space="preserve">ένα ορθογώνιο. Ο κατάλληλος τρόπος είναι να τεμαχίσουμε το τρίγωνο σε N τμήματα (no of tasks/ no of cpuz) και να τα διατάξουμε το ένα πάνω στο άλλο εναλλάξ. Έτσι προσεγγίζουμε αρκετά το ορθογώνιο. </w:t>
-            </w:r>
-            <w:r>
-              <w:rPr>
-                <w:rFonts w:ascii="Ubuntu" w:hAnsi="Ubuntu"/>
-                <w:b w:val="false"/>
-                <w:bCs w:val="false"/>
-                <w:color w:val="000000"/>
-                <w:u w:val="none"/>
-              </w:rPr>
-              <w:t>Ανάλογα στο πνεύμα του προγράμματος μας μπορούμε να αντιστοιχήσουμε το ευρύτερο ορθογώνιο σε M (number of cpuz) κομμάτια τα οποία αναπαριστούν το φόρτο εργασίας κάθε επεξεργαστή και το ύψος τους είναι περίπου ίδιο</w:t>
+              <w:t>Ο παραπάνω αλγόριθμος αποκτά πρακτικό νόημα αν φανταστούμε ένα τρίγωνο (ο διεταγμένος πίνακας απο tasks) που θέλουμε με αυτό να κατασκευάσουμε ένα ορθογώνιο. Ο κατάλληλος τρόπος είναι να τεμαχίσουμε το τρίγωνο σε N τμήματα (no of tasks/ no of cpuz) και να τα διατάξουμε το ένα πάνω στο άλλο εναλλάξ. Έτσι προσεγγίζουμε αρκετά το ορθογώνιο. Ανάλογα στο πνεύμα του προγράμματος μας μπορούμε να αντιστοιχήσουμε το ευρύτερο ορθογώνιο σε M (number of cpuz) κομμάτια τα οποία αναπαριστούν το φόρτο εργασίας κάθε επεξεργαστή και το ύψος τους είναι περίπου ίδιο.</w:t>
             </w:r>
           </w:p>
           <w:p>
@@ -861,9 +693,9 @@
               <w:right w:val="single" w:sz="4" w:space="0" w:color="00000A"/>
               <w:insideV w:val="single" w:sz="4" w:space="0" w:color="00000A"/>
             </w:tcBorders>
-            <w:shd w:fill="auto" w:val="clear"/>
+            <w:shd w:fill="FFFFFF" w:val="clear"/>
             <w:tcMar>
-              <w:left w:w="108" w:type="dxa"/>
+              <w:left w:w="103" w:type="dxa"/>
             </w:tcMar>
           </w:tcPr>
           <w:p>
@@ -1001,7 +833,23 @@
                 <w:bCs w:val="false"/>
                 <w:u w:val="none"/>
               </w:rPr>
-              <w:t>2)Δίαβασε το binary αρχείο κάνοντας ελέγχους για την ορθότητα του και αποθηκεύοντας τα στοιχεία στις αντίστοιχες μεταβλητές, δημιούργησε τα tasks, δέσμευσε την αντίστοιχη μνήμη κλπ.</w:t>
+              <w:t>2)Δ</w:t>
+            </w:r>
+            <w:r>
+              <w:rPr>
+                <w:b w:val="false"/>
+                <w:bCs w:val="false"/>
+                <w:u w:val="none"/>
+              </w:rPr>
+              <w:t>ιά</w:t>
+            </w:r>
+            <w:r>
+              <w:rPr>
+                <w:b w:val="false"/>
+                <w:bCs w:val="false"/>
+                <w:u w:val="none"/>
+              </w:rPr>
+              <w:t>βασε το binary αρχείο κάνοντας ελέγχους για την ορθότητα του και αποθηκεύοντας τα στοιχεία στις αντίστοιχες μεταβλητές, δημιούργησε τα tasks, δέσμευσε την αντίστοιχη μνήμη κλπ.</w:t>
             </w:r>
           </w:p>
           <w:p>
@@ -1041,15 +889,7 @@
                 <w:bCs w:val="false"/>
                 <w:u w:val="none"/>
               </w:rPr>
-              <w:t xml:space="preserve">4)Άρχισε την εκτέλεση των tasks </w:t>
-            </w:r>
-            <w:r>
-              <w:rPr>
-                <w:b w:val="false"/>
-                <w:bCs w:val="false"/>
-                <w:u w:val="none"/>
-              </w:rPr>
-              <w:t>διαβάζοντας από τον κώδικα που αντιστοιχεί στο καθένα κάθε εντολή</w:t>
+              <w:t>4)Άρχισε την εκτέλεση των tasks διαβάζοντας από τον κώδικα που αντιστοιχεί στο καθένα κάθε εντολή</w:t>
             </w:r>
           </w:p>
           <w:p>
@@ -1089,43 +929,59 @@
                 <w:bCs w:val="false"/>
                 <w:u w:val="none"/>
               </w:rPr>
-              <w:t xml:space="preserve">6)Κάθε φορά που ξεκλειδώνουμε ένα task γίνεται έλεγχος αν το cpu του είναι κλειδωμένο </w:t>
-            </w:r>
-            <w:r>
-              <w:rPr>
-                <w:b w:val="false"/>
-                <w:bCs w:val="false"/>
-                <w:u w:val="none"/>
-              </w:rPr>
-              <w:t>ξεκλειδώνοντας το αν είναι απαραίτητο</w:t>
-            </w:r>
-          </w:p>
-          <w:p>
-            <w:pPr>
-              <w:pStyle w:val="Normal"/>
-              <w:spacing w:before="0" w:after="0"/>
-              <w:jc w:val="left"/>
-              <w:rPr>
-                <w:b w:val="false"/>
-                <w:bCs w:val="false"/>
-                <w:u w:val="none"/>
-              </w:rPr>
-            </w:pPr>
-            <w:r>
-              <w:rPr>
-                <w:b w:val="false"/>
-                <w:bCs w:val="false"/>
-                <w:u w:val="none"/>
-              </w:rPr>
-              <w:t>7)</w:t>
-            </w:r>
-            <w:r>
-              <w:rPr>
-                <w:b w:val="false"/>
-                <w:bCs w:val="false"/>
-                <w:u w:val="none"/>
-              </w:rPr>
-              <w:t>Συνέχισε μέχρι όλα τα άλλα cpu έχουν μπλοκάρει και το τελευταίο πρόκειται και αυτό να μπλοκάρει.</w:t>
+              <w:t>6)Κάθε φορά που ξεκλειδώνουμε ένα task γίνεται έλεγχος αν το cpu του είναι κλειδωμένο ξεκλειδώνοντας το αν είναι απαραίτητο</w:t>
+            </w:r>
+          </w:p>
+          <w:p>
+            <w:pPr>
+              <w:pStyle w:val="Normal"/>
+              <w:spacing w:before="0" w:after="0"/>
+              <w:jc w:val="left"/>
+              <w:rPr>
+                <w:b w:val="false"/>
+                <w:bCs w:val="false"/>
+                <w:u w:val="none"/>
+              </w:rPr>
+            </w:pPr>
+            <w:r>
+              <w:rPr>
+                <w:b w:val="false"/>
+                <w:bCs w:val="false"/>
+                <w:u w:val="none"/>
+              </w:rPr>
+              <w:t xml:space="preserve">7)Συνέχισε μέχρι όλα τα άλλα cpu </w:t>
+            </w:r>
+            <w:r>
+              <w:rPr>
+                <w:b w:val="false"/>
+                <w:bCs w:val="false"/>
+                <w:u w:val="none"/>
+              </w:rPr>
+              <w:t xml:space="preserve">να </w:t>
+            </w:r>
+            <w:r>
+              <w:rPr>
+                <w:b w:val="false"/>
+                <w:bCs w:val="false"/>
+                <w:u w:val="none"/>
+              </w:rPr>
+              <w:t xml:space="preserve">έχουν μπλοκάρει και το τελευταίο, </w:t>
+            </w:r>
+            <w:r>
+              <w:rPr>
+                <w:b w:val="false"/>
+                <w:bCs w:val="false"/>
+                <w:u w:val="none"/>
+              </w:rPr>
+              <w:t>που εκτελείται εκείνη τη στιγμή,</w:t>
+            </w:r>
+            <w:r>
+              <w:rPr>
+                <w:b w:val="false"/>
+                <w:bCs w:val="false"/>
+                <w:u w:val="none"/>
+              </w:rPr>
+              <w:t xml:space="preserve"> πρόκειται να μπλοκάρει.</w:t>
             </w:r>
           </w:p>
           <w:p>
@@ -1203,7 +1059,23 @@
                 <w:bCs w:val="false"/>
                 <w:u w:val="none"/>
               </w:rPr>
-              <w:t>Όπως μπορούμε να φανταστούμε η διαχείριση της κοινής μνήμης (globalMem) για κάθε task αποτελεί ένα επικίνδυνο σημείο για το κώδικα. Με τη χρήση των mutexes ελέγχουμε ότι μόνο ένα νήμα θα εισέλθει σε αυτές τις περιοχές:</w:t>
+              <w:t>Όπως μπορούμε να φανταστούμε, η διαχείριση της κοινής μνήμης (globalMem) για κάθε task αποτελεί ένα “επικίνδυνο” σημείο για το</w:t>
+            </w:r>
+            <w:r>
+              <w:rPr>
+                <w:b w:val="false"/>
+                <w:bCs w:val="false"/>
+                <w:u w:val="none"/>
+              </w:rPr>
+              <w:t>ν</w:t>
+            </w:r>
+            <w:r>
+              <w:rPr>
+                <w:b w:val="false"/>
+                <w:bCs w:val="false"/>
+                <w:u w:val="none"/>
+              </w:rPr>
+              <w:t xml:space="preserve"> κώδικα. Με τη χρήση των mutexes ελέγχουμε ότι μόνο ένα νήμα θα εισέλθει σε αυτές τις περιοχές:</w:t>
             </w:r>
           </w:p>
           <w:p>
@@ -1369,27 +1241,59 @@
                 <w:bCs w:val="false"/>
                 <w:u w:val="none"/>
               </w:rPr>
-              <w:t>Άλλο ένα κρίσιμο σημείο είναι το μπλοκάρισμα των cpu. Έτσι όταν όλα τα tasks είναι σε διαφορετική κατάσταση από ready τότε η cpu μπλοκάρει εφόσων το τελευταίο από αυτά στείλει σήμα σε αυτά.</w:t>
-            </w:r>
-          </w:p>
-          <w:p>
-            <w:pPr>
-              <w:pStyle w:val="Normal"/>
-              <w:spacing w:before="0" w:after="0"/>
-              <w:jc w:val="left"/>
-              <w:rPr>
-                <w:b w:val="false"/>
-                <w:bCs w:val="false"/>
-                <w:u w:val="none"/>
-              </w:rPr>
-            </w:pPr>
-            <w:r>
-              <w:rPr>
-                <w:b w:val="false"/>
-                <w:bCs w:val="false"/>
-                <w:u w:val="none"/>
-              </w:rPr>
-              <w:t>Ο παρακάτω ψευτοκώδικας εξηγεί εν συντομία τη λειτουργία του κλειδώματος και της αφύπνισης των cpu.</w:t>
+              <w:t>Άλλο ένα κρίσιμο σημείο είναι το μπλοκάρισμα των cpu. Έτσι όταν όλα τα tasks είναι σε διαφορετική κατάσταση από ready τότε η cpu μπλοκάρει εφόσ</w:t>
+            </w:r>
+            <w:r>
+              <w:rPr>
+                <w:b w:val="false"/>
+                <w:bCs w:val="false"/>
+                <w:u w:val="none"/>
+              </w:rPr>
+              <w:t>ο</w:t>
+            </w:r>
+            <w:r>
+              <w:rPr>
+                <w:b w:val="false"/>
+                <w:bCs w:val="false"/>
+                <w:u w:val="none"/>
+              </w:rPr>
+              <w:t>ν το τελευταίο από αυτά στείλει σήμα σε αυτά.</w:t>
+            </w:r>
+          </w:p>
+          <w:p>
+            <w:pPr>
+              <w:pStyle w:val="Normal"/>
+              <w:spacing w:before="0" w:after="0"/>
+              <w:jc w:val="left"/>
+              <w:rPr>
+                <w:b w:val="false"/>
+                <w:bCs w:val="false"/>
+                <w:u w:val="none"/>
+              </w:rPr>
+            </w:pPr>
+            <w:r>
+              <w:rPr>
+                <w:b w:val="false"/>
+                <w:bCs w:val="false"/>
+                <w:u w:val="none"/>
+              </w:rPr>
+              <w:t>Ο παρακάτω ψευ</w:t>
+            </w:r>
+            <w:r>
+              <w:rPr>
+                <w:b w:val="false"/>
+                <w:bCs w:val="false"/>
+                <w:u w:val="none"/>
+              </w:rPr>
+              <w:t>δ</w:t>
+            </w:r>
+            <w:r>
+              <w:rPr>
+                <w:b w:val="false"/>
+                <w:bCs w:val="false"/>
+                <w:u w:val="none"/>
+              </w:rPr>
+              <w:t>οκώδικας εξηγεί εν συντομία τη λειτουργία του κλειδώματος και της αφύπνισης των cpu.</w:t>
             </w:r>
           </w:p>
           <w:p>
@@ -2227,6 +2131,83 @@
                 <w:bCs w:val="false"/>
                 <w:u w:val="none"/>
               </w:rPr>
+            </w:r>
+          </w:p>
+          <w:p>
+            <w:pPr>
+              <w:pStyle w:val="Normal"/>
+              <w:spacing w:before="0" w:after="0"/>
+              <w:jc w:val="left"/>
+              <w:rPr>
+                <w:b w:val="false"/>
+                <w:bCs w:val="false"/>
+                <w:u w:val="none"/>
+              </w:rPr>
+            </w:pPr>
+            <w:r>
+              <w:rPr>
+                <w:b w:val="false"/>
+                <w:bCs w:val="false"/>
+                <w:u w:val="none"/>
+              </w:rPr>
+              <w:t>Ουσιαστικά η διαχείριση της local Memory για κάθε task δεν πρέπει να μας απασχολεί καθώς είναι τοπική και αφορά μόνο το task που  σχετίζεται εκείνη. Το ίδιο ισχύει και στη διαχείριση των tasks που ανήκουν σε ένα cpu</w:t>
+            </w:r>
+            <w:r>
+              <w:rPr>
+                <w:rFonts w:eastAsia="Droid Sans Fallback" w:cs="Calibri" w:ascii="Ubuntu" w:hAnsi="Ubuntu"/>
+                <w:b w:val="false"/>
+                <w:bCs w:val="false"/>
+                <w:u w:val="none"/>
+              </w:rPr>
+              <w:t xml:space="preserve">˙ </w:t>
+            </w:r>
+            <w:r>
+              <w:rPr>
+                <w:b w:val="false"/>
+                <w:bCs w:val="false"/>
+                <w:u w:val="none"/>
+              </w:rPr>
+              <w:t>μόνο ένα thread ελέγχει τη λειτουργία τους επομένως φαινόμενα απληστίας ή “μπλοκαρίσματος” δεν μπορούν να υπάρξουν.</w:t>
+            </w:r>
+          </w:p>
+          <w:p>
+            <w:pPr>
+              <w:pStyle w:val="Normal"/>
+              <w:spacing w:before="0" w:after="0"/>
+              <w:jc w:val="left"/>
+              <w:rPr>
+                <w:b w:val="false"/>
+                <w:bCs w:val="false"/>
+                <w:u w:val="single"/>
+              </w:rPr>
+            </w:pPr>
+            <w:r>
+              <w:rPr>
+                <w:b w:val="false"/>
+                <w:bCs w:val="false"/>
+                <w:u w:val="single"/>
+              </w:rPr>
+              <w:t>2.3Γιατί Δουλεύει</w:t>
+            </w:r>
+          </w:p>
+          <w:p>
+            <w:pPr>
+              <w:pStyle w:val="Normal"/>
+              <w:spacing w:before="0" w:after="0"/>
+              <w:jc w:val="left"/>
+              <w:rPr>
+                <w:b w:val="false"/>
+                <w:bCs w:val="false"/>
+                <w:u w:val="none"/>
+              </w:rPr>
+            </w:pPr>
+            <w:r>
+              <w:rPr>
+                <w:b w:val="false"/>
+                <w:bCs w:val="false"/>
+                <w:u w:val="none"/>
+              </w:rPr>
+              <w:t xml:space="preserve">Η λειτουργία του προγράμματος είναι ιδιαίτερα απλή και μπορεί να περιγραφεί στο τρίπτυχο διάβασμα-καταμερισμός-εκτέλεση. Το τελευταίο βήμα ωστόσο αξίζει ενδιαφέρον (όσο αφορά τη ταυτόχρονη λειτουργία), καθώς παρατηρούμε υψηλό κίνδυνο να υπάρξουν “συγκρούσεις” κατά την ανάγνωση ή το γράψιμο σε μία θέση. Ωστόσο, όπως επισημάναμε στο 2.2 τα βασικά σημεία συγχρονισμού ελέγχονται από τα απαραίτητα mutexes. </w:t>
             </w:r>
           </w:p>
           <w:p>
@@ -2265,9 +2246,9 @@
               <w:right w:val="single" w:sz="4" w:space="0" w:color="00000A"/>
               <w:insideV w:val="single" w:sz="4" w:space="0" w:color="00000A"/>
             </w:tcBorders>
-            <w:shd w:fill="auto" w:val="clear"/>
+            <w:shd w:fill="FFFFFF" w:val="clear"/>
             <w:tcMar>
-              <w:left w:w="108" w:type="dxa"/>
+              <w:left w:w="103" w:type="dxa"/>
             </w:tcMar>
           </w:tcPr>
           <w:p>
@@ -2289,18 +2270,68 @@
             </w:pPr>
             <w:r>
               <w:rPr/>
-              <w:t>1)Διαχωρίσαμε τη λειτουργία του Print integer (0x19) απο αυτή του print String (0x1b). Με το print integer εκτυπώνει απλά έναν ακέραιο με την print String εκτυπώνει string (χαρακτήρες μέχρι να βρει 0)</w:t>
-            </w:r>
-          </w:p>
-          <w:p>
-            <w:pPr>
-              <w:pStyle w:val="Normal"/>
-              <w:spacing w:before="0" w:after="0"/>
-              <w:rPr/>
-            </w:pPr>
-            <w:r>
-              <w:rPr/>
-              <w:t xml:space="preserve">2)Δημιουργήσαμε 5 binary αρχεία για να δοκιμάσουμε το πρόγραμμα μας </w:t>
+              <w:t>1)Διαχωρίσαμε τη λειτουργία του Print integer (0x19) απ</w:t>
+            </w:r>
+            <w:r>
+              <w:rPr/>
+              <w:t>ό</w:t>
+            </w:r>
+            <w:r>
+              <w:rPr/>
+              <w:t xml:space="preserve"> αυτή του print String (0x1b). Με το print integer </w:t>
+            </w:r>
+            <w:r>
+              <w:rPr/>
+              <w:t xml:space="preserve">να </w:t>
+            </w:r>
+            <w:r>
+              <w:rPr/>
+              <w:t xml:space="preserve">εκτυπώνει απλά έναν ακέραιο </w:t>
+            </w:r>
+            <w:r>
+              <w:rPr/>
+              <w:t xml:space="preserve">ενώ </w:t>
+            </w:r>
+            <w:r>
+              <w:rPr/>
+              <w:t xml:space="preserve">με την print String </w:t>
+            </w:r>
+            <w:r>
+              <w:rPr/>
+              <w:t xml:space="preserve">να </w:t>
+            </w:r>
+            <w:r>
+              <w:rPr/>
+              <w:t>εκτυπώνει string (χαρακτήρες μέχρι να βρει 0)</w:t>
+            </w:r>
+          </w:p>
+          <w:p>
+            <w:pPr>
+              <w:pStyle w:val="Normal"/>
+              <w:spacing w:before="0" w:after="0"/>
+              <w:rPr/>
+            </w:pPr>
+            <w:r>
+              <w:rPr/>
+            </w:r>
+          </w:p>
+          <w:p>
+            <w:pPr>
+              <w:pStyle w:val="Normal"/>
+              <w:spacing w:before="0" w:after="0"/>
+              <w:rPr/>
+            </w:pPr>
+            <w:r>
+              <w:rPr/>
+              <w:t xml:space="preserve">2)Δημιουργήσαμε </w:t>
+            </w:r>
+            <w:r>
+              <w:rPr/>
+              <w:t>3</w:t>
+            </w:r>
+            <w:r>
+              <w:rPr/>
+              <w:t xml:space="preserve"> binary αρχεία για να δοκιμάσουμε το πρόγραμμα μας </w:t>
             </w:r>
           </w:p>
           <w:p>
@@ -2322,7 +2353,23 @@
             </w:pPr>
             <w:r>
               <w:rPr/>
-              <w:t>prime : επιστρέφει τον ίδιο τον αριθμό που του δίνεται αν είναι πρώτος ή το διεραίτη του αν υπάρχει</w:t>
+              <w:t>prime : επιστρέφει τον ίδιο τον αριθμό που του δίνεται αν είναι πρώτος ή το δι</w:t>
+            </w:r>
+            <w:r>
+              <w:rPr/>
+              <w:t>αι</w:t>
+            </w:r>
+            <w:r>
+              <w:rPr/>
+              <w:t>ρ</w:t>
+            </w:r>
+            <w:r>
+              <w:rPr/>
+              <w:t>έ</w:t>
+            </w:r>
+            <w:r>
+              <w:rPr/>
+              <w:t>τη του, αν υπάρχει</w:t>
             </w:r>
           </w:p>
           <w:p>
@@ -2344,18 +2391,6 @@
             </w:pPr>
             <w:r>
               <w:rPr/>
-              <w:t>min : από ένα σύνολο αριθμών βρίσκει το μικρότερο</w:t>
-            </w:r>
-          </w:p>
-          <w:p>
-            <w:pPr>
-              <w:pStyle w:val="Normal"/>
-              <w:spacing w:before="0" w:after="0"/>
-              <w:rPr/>
-            </w:pPr>
-            <w:r>
-              <w:rPr/>
-              <w:t>max : το αντίθετο</w:t>
             </w:r>
           </w:p>
           <w:p>
@@ -2418,6 +2453,28 @@
             </w:pPr>
             <w:r>
               <w:rPr/>
+              <w:t>5)Ανάλογα του είδους τιμών που θέλει να χρησιμοποιήσει (signed 8/16bit integer, unsigned 8/16bit integer) μπορεί κάποιος να βάλει το κατάλληλο πρόθεμα στο #define type_t &lt;type&gt;</w:t>
+            </w:r>
+          </w:p>
+          <w:p>
+            <w:pPr>
+              <w:pStyle w:val="Normal"/>
+              <w:spacing w:before="0" w:after="0"/>
+              <w:rPr/>
+            </w:pPr>
+            <w:r>
+              <w:rPr/>
+            </w:r>
+          </w:p>
+          <w:p>
+            <w:pPr>
+              <w:pStyle w:val="Normal"/>
+              <w:spacing w:before="0" w:after="0"/>
+              <w:rPr/>
+            </w:pPr>
+            <w:r>
+              <w:rPr/>
+              <w:t>6)Ο αριθμός των επεξεργαστών μπορεί επίσης να καταχωρηθεί στο σχετικό #define N &lt;number of Cpuz&gt;</w:t>
             </w:r>
           </w:p>
         </w:tc>
@@ -2859,7 +2916,7 @@
     </w:pPr>
     <w:rPr>
       <w:rFonts w:ascii="Calibri" w:hAnsi="Calibri" w:eastAsia="Droid Sans Fallback" w:cs="Calibri"/>
-      <w:color w:val="auto"/>
+      <w:color w:val="00000A"/>
       <w:sz w:val="22"/>
       <w:szCs w:val="22"/>
       <w:lang w:val="el-GR" w:eastAsia="en-US" w:bidi="ar-SA"/>
@@ -3085,7 +3142,7 @@
     </w:pPr>
     <w:rPr>
       <w:rFonts w:ascii="Calibri" w:hAnsi="Calibri" w:eastAsia="Droid Sans Fallback" w:cs="Calibri"/>
-      <w:color w:val="auto"/>
+      <w:color w:val="00000A"/>
       <w:sz w:val="22"/>
       <w:szCs w:val="22"/>
       <w:lang w:val="el-GR" w:eastAsia="en-US" w:bidi="ar-SA"/>

</xml_diff>